<commit_message>
Debug organiztion add short organization
</commit_message>
<xml_diff>
--- a/Шаблон_dox.docx
+++ b/Шаблон_dox.docx
@@ -1111,11 +1111,9 @@
             <w:r>
               <w:t>((</w:t>
             </w:r>
-            <w:proofErr w:type="spellStart"/>
             <w:r>
               <w:t>cargo</w:t>
             </w:r>
-            <w:proofErr w:type="spellEnd"/>
             <w:r>
               <w:t>))</w:t>
             </w:r>
@@ -6501,21 +6499,7 @@
               <w:rPr>
                 <w:sz w:val="18"/>
               </w:rPr>
-              <w:t xml:space="preserve">ИП Шестернина Мария Александровна, 624006, Свердловская обл., Сысертский р-н </w:t>
-            </w:r>
-            <w:proofErr w:type="spellStart"/>
-            <w:r>
-              <w:rPr>
-                <w:sz w:val="18"/>
-              </w:rPr>
-              <w:t>п.Б.Исток</w:t>
-            </w:r>
-            <w:proofErr w:type="spellEnd"/>
-            <w:r>
-              <w:rPr>
-                <w:sz w:val="18"/>
-              </w:rPr>
-              <w:t>, ул. Колхозная, 43, А, 7</w:t>
+              <w:t>ИП Шестернина Мария Александровна, 624006, Свердловская обл., Сысертский р-н п.Б.Исток, ул. Колхозная, 43, А, 7</w:t>
             </w:r>
           </w:p>
         </w:tc>
@@ -10296,8 +10280,32 @@
               <w:rPr>
                 <w:rFonts w:ascii="Arial" w:hAnsi="Arial"/>
                 <w:sz w:val="18"/>
-              </w:rPr>
-              <w:t>ООО "БАЙКАЛ"</w:t>
+                <w:lang w:val="en-US"/>
+              </w:rPr>
+              <w:t>((organization</w:t>
+            </w:r>
+            <w:r>
+              <w:rPr>
+                <w:rFonts w:ascii="Arial" w:hAnsi="Arial"/>
+                <w:sz w:val="18"/>
+              </w:rPr>
+              <w:t>_</w:t>
+            </w:r>
+            <w:r>
+              <w:rPr>
+                <w:rFonts w:ascii="Arial" w:hAnsi="Arial"/>
+                <w:sz w:val="18"/>
+                <w:lang w:val="en-US"/>
+              </w:rPr>
+              <w:t>short</w:t>
+            </w:r>
+            <w:r>
+              <w:rPr>
+                <w:rFonts w:ascii="Arial" w:hAnsi="Arial"/>
+                <w:sz w:val="18"/>
+                <w:lang w:val="en-US"/>
+              </w:rPr>
+              <w:t>))</w:t>
             </w:r>
           </w:p>
         </w:tc>

</xml_diff>